<commit_message>
new version of vodichka.docx
</commit_message>
<xml_diff>
--- a/отчётность/Отчёт.docx
+++ b/отчётность/Отчёт.docx
@@ -1566,31 +1566,31 @@
     <w:p>
       <w:pPr>
         <w:rPr>
+          <w:i/>
           <w:sz w:val="22"/>
           <w:szCs w:val="22"/>
+          <w:highlight w:val="yellow"/>
           <w:lang w:eastAsia="en-US"/>
         </w:rPr>
       </w:pPr>
       <w:r>
         <w:rPr>
-          <w:sz w:val="28"/>
+          <w:i/>
+          <w:sz w:val="28"/>
+          <w:highlight w:val="yellow"/>
         </w:rPr>
         <w:lastRenderedPageBreak/>
-        <w:t>УДК 004.</w:t>
-      </w:r>
-      <w:r>
-        <w:rPr>
-          <w:sz w:val="28"/>
-        </w:rPr>
-        <w:t>9(«Прикладные информационные технологии»)</w:t>
+        <w:t>УДК 004.9(«Прикладные информационные технологии»)</w:t>
       </w:r>
     </w:p>
     <w:p>
       <w:pPr>
         <w:spacing w:after="240" w:line="276" w:lineRule="auto"/>
         <w:rPr>
+          <w:i/>
           <w:sz w:val="28"/>
           <w:szCs w:val="22"/>
+          <w:highlight w:val="yellow"/>
         </w:rPr>
       </w:pPr>
     </w:p>
@@ -1600,239 +1600,150 @@
         <w:ind w:firstLine="708"/>
         <w:jc w:val="both"/>
         <w:rPr>
+          <w:i/>
           <w:sz w:val="28"/>
           <w:szCs w:val="22"/>
-        </w:rPr>
-      </w:pPr>
-      <w:r>
-        <w:rPr>
+          <w:highlight w:val="yellow"/>
+        </w:rPr>
+      </w:pPr>
+      <w:r>
+        <w:rPr>
+          <w:i/>
           <w:sz w:val="28"/>
           <w:szCs w:val="22"/>
-        </w:rPr>
-        <w:t>Изотина А</w:t>
-      </w:r>
-      <w:r>
-        <w:rPr>
+          <w:highlight w:val="yellow"/>
+        </w:rPr>
+        <w:t>Изотина А. А.</w:t>
+      </w:r>
+      <w:r>
+        <w:rPr>
+          <w:b/>
+          <w:i/>
           <w:sz w:val="28"/>
           <w:szCs w:val="22"/>
-        </w:rPr>
-        <w:t xml:space="preserve">. </w:t>
-      </w:r>
-      <w:r>
-        <w:rPr>
+          <w:highlight w:val="yellow"/>
+        </w:rPr>
+        <w:t xml:space="preserve"> </w:t>
+      </w:r>
+      <w:r>
+        <w:rPr>
+          <w:b/>
+          <w:i/>
+          <w:sz w:val="28"/>
+          <w:szCs w:val="32"/>
+          <w:highlight w:val="yellow"/>
+        </w:rPr>
+        <w:t xml:space="preserve">Интернет-ресурс на тему «Интерактивный сборник тестовых квестов на основе новелл» с применением технологий </w:t>
+      </w:r>
+      <w:r>
+        <w:rPr>
+          <w:b/>
+          <w:i/>
+          <w:sz w:val="28"/>
+          <w:szCs w:val="32"/>
+          <w:highlight w:val="yellow"/>
+          <w:lang w:val="en-US"/>
+        </w:rPr>
+        <w:t>HTML</w:t>
+      </w:r>
+      <w:r>
+        <w:rPr>
+          <w:b/>
+          <w:i/>
+          <w:sz w:val="28"/>
+          <w:szCs w:val="32"/>
+          <w:highlight w:val="yellow"/>
+        </w:rPr>
+        <w:t xml:space="preserve">5, </w:t>
+      </w:r>
+      <w:r>
+        <w:rPr>
+          <w:b/>
+          <w:i/>
+          <w:sz w:val="28"/>
+          <w:szCs w:val="32"/>
+          <w:highlight w:val="yellow"/>
+          <w:lang w:val="en-US"/>
+        </w:rPr>
+        <w:t>CSS</w:t>
+      </w:r>
+      <w:r>
+        <w:rPr>
+          <w:b/>
+          <w:i/>
+          <w:sz w:val="28"/>
+          <w:szCs w:val="32"/>
+          <w:highlight w:val="yellow"/>
+        </w:rPr>
+        <w:t xml:space="preserve">3, </w:t>
+      </w:r>
+      <w:r>
+        <w:rPr>
+          <w:b/>
+          <w:i/>
+          <w:sz w:val="28"/>
+          <w:szCs w:val="32"/>
+          <w:highlight w:val="yellow"/>
+          <w:lang w:val="en-US"/>
+        </w:rPr>
+        <w:t>JavaScript</w:t>
+      </w:r>
+      <w:r>
+        <w:rPr>
+          <w:i/>
+          <w:color w:val="000000"/>
+          <w:sz w:val="28"/>
+          <w:highlight w:val="yellow"/>
+        </w:rPr>
+        <w:t>/</w:t>
+      </w:r>
+      <w:r>
+        <w:rPr>
+          <w:b/>
+          <w:i/>
           <w:sz w:val="28"/>
           <w:szCs w:val="22"/>
-        </w:rPr>
-        <w:t>А</w:t>
-      </w:r>
-      <w:r>
-        <w:rPr>
+          <w:highlight w:val="yellow"/>
+        </w:rPr>
+        <w:t xml:space="preserve"> </w:t>
+      </w:r>
+      <w:r>
+        <w:rPr>
+          <w:i/>
           <w:sz w:val="28"/>
           <w:szCs w:val="22"/>
-        </w:rPr>
-        <w:t>.</w:t>
-      </w:r>
-      <w:r>
-        <w:rPr>
-          <w:b/>
+          <w:highlight w:val="yellow"/>
+        </w:rPr>
+        <w:t xml:space="preserve">Курсовая работа второго курса бакалавриата направления подготовки «Программная инженерия» / ИКБО-13-19 / индивидуальный проект / руководитель ассистент А. В. Рачков / М. РТУ МИРЭА.  Институт ИТ. кафедра ИППО. 2020 г. – </w:t>
+      </w:r>
+      <w:r>
+        <w:rPr>
+          <w:i/>
           <w:sz w:val="28"/>
           <w:szCs w:val="22"/>
-        </w:rPr>
-        <w:t xml:space="preserve"> </w:t>
-      </w:r>
-      <w:r>
-        <w:rPr>
-          <w:b/>
-          <w:sz w:val="28"/>
-          <w:szCs w:val="32"/>
-        </w:rPr>
-        <w:t xml:space="preserve">Интернет-ресурс на тему «Интерактивный сборник тестовых квестов на основе новелл» с применением технологий </w:t>
-      </w:r>
-      <w:r>
-        <w:rPr>
-          <w:b/>
-          <w:sz w:val="28"/>
-          <w:szCs w:val="32"/>
-          <w:lang w:val="en-US"/>
-        </w:rPr>
-        <w:t>HTML</w:t>
-      </w:r>
-      <w:r>
-        <w:rPr>
-          <w:b/>
-          <w:sz w:val="28"/>
-          <w:szCs w:val="32"/>
-        </w:rPr>
-        <w:t xml:space="preserve">5, </w:t>
-      </w:r>
-      <w:r>
-        <w:rPr>
-          <w:b/>
-          <w:sz w:val="28"/>
-          <w:szCs w:val="32"/>
-          <w:lang w:val="en-US"/>
-        </w:rPr>
-        <w:t>CSS</w:t>
-      </w:r>
-      <w:r>
-        <w:rPr>
-          <w:b/>
-          <w:sz w:val="28"/>
-          <w:szCs w:val="32"/>
-        </w:rPr>
-        <w:t xml:space="preserve">3, </w:t>
-      </w:r>
-      <w:r>
-        <w:rPr>
-          <w:b/>
-          <w:sz w:val="28"/>
-          <w:szCs w:val="32"/>
-          <w:lang w:val="en-US"/>
-        </w:rPr>
-        <w:t>JavaScript</w:t>
-      </w:r>
-      <w:r>
-        <w:rPr>
-          <w:color w:val="000000"/>
-          <w:sz w:val="28"/>
-        </w:rPr>
-        <w:t>/</w:t>
-      </w:r>
-      <w:r>
-        <w:rPr>
-          <w:b/>
+          <w:highlight w:val="yellow"/>
+        </w:rPr>
+        <w:t>48</w:t>
+      </w:r>
+      <w:r>
+        <w:rPr>
+          <w:i/>
           <w:sz w:val="28"/>
           <w:szCs w:val="22"/>
-        </w:rPr>
-        <w:t xml:space="preserve"> </w:t>
-      </w:r>
-      <w:r>
-        <w:rPr>
+          <w:highlight w:val="yellow"/>
+        </w:rPr>
+        <w:t xml:space="preserve"> с. </w:t>
+      </w:r>
+    </w:p>
+    <w:p>
+      <w:pPr>
+        <w:spacing w:line="360" w:lineRule="auto"/>
+        <w:jc w:val="both"/>
+        <w:rPr>
+          <w:i/>
           <w:sz w:val="28"/>
           <w:szCs w:val="22"/>
-        </w:rPr>
-        <w:t xml:space="preserve">Курсовая работа второго курса бакалавриата направления подготовки «Программная инженерия» </w:t>
-      </w:r>
-      <w:r>
-        <w:rPr>
-          <w:sz w:val="28"/>
-          <w:szCs w:val="22"/>
-        </w:rPr>
-        <w:t>/</w:t>
-      </w:r>
-      <w:r>
-        <w:rPr>
-          <w:sz w:val="28"/>
-          <w:szCs w:val="22"/>
-        </w:rPr>
-        <w:t xml:space="preserve"> ИКБО-13-19 / индивидуальный проект /</w:t>
-      </w:r>
-      <w:r>
-        <w:rPr>
-          <w:sz w:val="28"/>
-          <w:szCs w:val="22"/>
-        </w:rPr>
-        <w:t xml:space="preserve"> руководитель</w:t>
-      </w:r>
-      <w:r>
-        <w:rPr>
-          <w:sz w:val="28"/>
-          <w:szCs w:val="22"/>
-        </w:rPr>
-        <w:t xml:space="preserve"> ассистент А. В. Рачков</w:t>
-      </w:r>
-      <w:r>
-        <w:rPr>
-          <w:sz w:val="28"/>
-          <w:szCs w:val="22"/>
-        </w:rPr>
-        <w:t xml:space="preserve"> / </w:t>
-      </w:r>
-      <w:r>
-        <w:rPr>
-          <w:sz w:val="28"/>
-          <w:szCs w:val="22"/>
-        </w:rPr>
-        <w:t xml:space="preserve">М. РТУ </w:t>
-      </w:r>
-      <w:r>
-        <w:rPr>
-          <w:sz w:val="28"/>
-          <w:szCs w:val="22"/>
-        </w:rPr>
-        <w:t>МИРЭА</w:t>
-      </w:r>
-      <w:r>
-        <w:rPr>
-          <w:sz w:val="28"/>
-          <w:szCs w:val="22"/>
-        </w:rPr>
-        <w:t xml:space="preserve">. </w:t>
-      </w:r>
-      <w:r>
-        <w:rPr>
-          <w:sz w:val="28"/>
-          <w:szCs w:val="22"/>
-        </w:rPr>
-        <w:t xml:space="preserve"> Институт ИТ</w:t>
-      </w:r>
-      <w:r>
-        <w:rPr>
-          <w:sz w:val="28"/>
-          <w:szCs w:val="22"/>
-        </w:rPr>
-        <w:t>.</w:t>
-      </w:r>
-      <w:r>
-        <w:rPr>
-          <w:sz w:val="28"/>
-          <w:szCs w:val="22"/>
-        </w:rPr>
-        <w:t xml:space="preserve"> кафедра ИППО</w:t>
-      </w:r>
-      <w:r>
-        <w:rPr>
-          <w:sz w:val="28"/>
-          <w:szCs w:val="22"/>
-        </w:rPr>
-        <w:t>.</w:t>
-      </w:r>
-      <w:r>
-        <w:rPr>
-          <w:sz w:val="28"/>
-          <w:szCs w:val="22"/>
-        </w:rPr>
-        <w:t xml:space="preserve"> 2020 </w:t>
-      </w:r>
-      <w:r>
-        <w:rPr>
-          <w:sz w:val="28"/>
-          <w:szCs w:val="22"/>
-        </w:rPr>
-        <w:t xml:space="preserve">г. – </w:t>
-      </w:r>
-      <w:r>
-        <w:rPr>
-          <w:sz w:val="28"/>
-          <w:szCs w:val="22"/>
-        </w:rPr>
-        <w:t>48</w:t>
-      </w:r>
-      <w:r>
-        <w:rPr>
-          <w:sz w:val="28"/>
-          <w:szCs w:val="22"/>
-        </w:rPr>
-        <w:t xml:space="preserve"> с. </w:t>
-      </w:r>
-    </w:p>
-    <w:p>
-      <w:pPr>
-        <w:spacing w:line="360" w:lineRule="auto"/>
-        <w:jc w:val="both"/>
-        <w:rPr>
-          <w:sz w:val="28"/>
-          <w:szCs w:val="22"/>
+          <w:highlight w:val="yellow"/>
         </w:rPr>
       </w:pPr>
     </w:p>
@@ -1843,133 +1754,158 @@
         <w:jc w:val="both"/>
         <w:rPr>
           <w:b/>
+          <w:i/>
           <w:sz w:val="28"/>
           <w:szCs w:val="28"/>
-        </w:rPr>
-      </w:pPr>
-      <w:r>
-        <w:rPr>
+          <w:highlight w:val="yellow"/>
+        </w:rPr>
+      </w:pPr>
+      <w:r>
+        <w:rPr>
+          <w:i/>
           <w:sz w:val="28"/>
           <w:szCs w:val="28"/>
-        </w:rPr>
-        <w:t>Целью</w:t>
-      </w:r>
-      <w:r>
-        <w:rPr>
+          <w:highlight w:val="yellow"/>
+        </w:rPr>
+        <w:t>Целью курсовой работы является</w:t>
+      </w:r>
+      <w:r>
+        <w:rPr>
+          <w:bCs/>
+          <w:i/>
           <w:sz w:val="28"/>
           <w:szCs w:val="28"/>
-        </w:rPr>
-        <w:t xml:space="preserve"> курсовой работы является</w:t>
+          <w:highlight w:val="yellow"/>
+        </w:rPr>
+        <w:t xml:space="preserve"> создание интернет-ресурса по заданной теме</w:t>
       </w:r>
       <w:r>
         <w:rPr>
           <w:bCs/>
+          <w:i/>
           <w:sz w:val="28"/>
           <w:szCs w:val="28"/>
-        </w:rPr>
-        <w:t xml:space="preserve"> создание интернет-ресурса по заданной теме</w:t>
+          <w:highlight w:val="yellow"/>
+        </w:rPr>
+        <w:t xml:space="preserve"> с поэтапным описанием процесса</w:t>
       </w:r>
       <w:r>
         <w:rPr>
           <w:bCs/>
+          <w:i/>
           <w:sz w:val="28"/>
           <w:szCs w:val="28"/>
-        </w:rPr>
-        <w:t xml:space="preserve"> с поэтапным описанием процесса</w:t>
+          <w:highlight w:val="yellow"/>
+        </w:rPr>
+        <w:t>.</w:t>
       </w:r>
       <w:r>
         <w:rPr>
           <w:bCs/>
+          <w:i/>
           <w:sz w:val="28"/>
           <w:szCs w:val="28"/>
-        </w:rPr>
-        <w:t>.</w:t>
+          <w:highlight w:val="yellow"/>
+        </w:rPr>
+        <w:t xml:space="preserve"> Количество страниц: 4</w:t>
       </w:r>
       <w:r>
         <w:rPr>
           <w:bCs/>
+          <w:i/>
           <w:sz w:val="28"/>
           <w:szCs w:val="28"/>
-        </w:rPr>
-        <w:t xml:space="preserve"> Количество страниц: 4</w:t>
+          <w:highlight w:val="yellow"/>
+        </w:rPr>
+        <w:t>8</w:t>
       </w:r>
       <w:r>
         <w:rPr>
           <w:bCs/>
+          <w:i/>
           <w:sz w:val="28"/>
           <w:szCs w:val="28"/>
+          <w:highlight w:val="yellow"/>
+        </w:rPr>
+        <w:t xml:space="preserve">. </w:t>
+      </w:r>
+      <w:r>
+        <w:rPr>
+          <w:bCs/>
+          <w:i/>
+          <w:sz w:val="28"/>
+          <w:szCs w:val="28"/>
+          <w:highlight w:val="yellow"/>
+        </w:rPr>
+        <w:t xml:space="preserve"> Количество рисунков: 1</w:t>
+      </w:r>
+      <w:r>
+        <w:rPr>
+          <w:bCs/>
+          <w:i/>
+          <w:sz w:val="28"/>
+          <w:szCs w:val="28"/>
+          <w:highlight w:val="yellow"/>
+        </w:rPr>
+        <w:t>9</w:t>
+      </w:r>
+      <w:r>
+        <w:rPr>
+          <w:bCs/>
+          <w:i/>
+          <w:sz w:val="28"/>
+          <w:szCs w:val="28"/>
+          <w:highlight w:val="yellow"/>
+        </w:rPr>
+        <w:t xml:space="preserve">. Количество приложений: </w:t>
+      </w:r>
+      <w:r>
+        <w:rPr>
+          <w:bCs/>
+          <w:i/>
+          <w:sz w:val="28"/>
+          <w:szCs w:val="28"/>
+          <w:highlight w:val="yellow"/>
         </w:rPr>
         <w:t>8</w:t>
       </w:r>
       <w:r>
         <w:rPr>
           <w:bCs/>
+          <w:i/>
           <w:sz w:val="28"/>
           <w:szCs w:val="28"/>
-        </w:rPr>
-        <w:t xml:space="preserve">. </w:t>
+          <w:highlight w:val="yellow"/>
+        </w:rPr>
+        <w:t>. Количество использованных источников:</w:t>
       </w:r>
       <w:r>
         <w:rPr>
           <w:bCs/>
+          <w:i/>
           <w:sz w:val="28"/>
           <w:szCs w:val="28"/>
-        </w:rPr>
-        <w:t xml:space="preserve"> Количество рисунков: 1</w:t>
+          <w:highlight w:val="yellow"/>
+        </w:rPr>
+        <w:t xml:space="preserve"> </w:t>
       </w:r>
       <w:r>
         <w:rPr>
           <w:bCs/>
+          <w:i/>
           <w:sz w:val="28"/>
           <w:szCs w:val="28"/>
-        </w:rPr>
-        <w:t>9</w:t>
+          <w:highlight w:val="yellow"/>
+        </w:rPr>
+        <w:t>7</w:t>
       </w:r>
       <w:r>
         <w:rPr>
           <w:bCs/>
+          <w:i/>
           <w:sz w:val="28"/>
           <w:szCs w:val="28"/>
-        </w:rPr>
-        <w:t xml:space="preserve">. Количество приложений: </w:t>
-      </w:r>
-      <w:r>
-        <w:rPr>
-          <w:bCs/>
-          <w:sz w:val="28"/>
-          <w:szCs w:val="28"/>
-        </w:rPr>
-        <w:t>8</w:t>
-      </w:r>
-      <w:r>
-        <w:rPr>
-          <w:bCs/>
-          <w:sz w:val="28"/>
-          <w:szCs w:val="28"/>
-        </w:rPr>
-        <w:t>. Количество использованных источников:</w:t>
-      </w:r>
-      <w:r>
-        <w:rPr>
-          <w:bCs/>
-          <w:sz w:val="28"/>
-          <w:szCs w:val="28"/>
-        </w:rPr>
-        <w:t xml:space="preserve"> </w:t>
-      </w:r>
-      <w:r>
-        <w:rPr>
-          <w:bCs/>
-          <w:sz w:val="28"/>
-          <w:szCs w:val="28"/>
-        </w:rPr>
-        <w:t>7</w:t>
-      </w:r>
-      <w:r>
-        <w:rPr>
-          <w:bCs/>
-          <w:sz w:val="28"/>
-          <w:szCs w:val="28"/>
+          <w:highlight w:val="yellow"/>
         </w:rPr>
         <w:t xml:space="preserve">. </w:t>
       </w:r>
@@ -1980,12 +1916,16 @@
         <w:ind w:firstLine="708"/>
         <w:jc w:val="both"/>
         <w:rPr>
-          <w:sz w:val="28"/>
-        </w:rPr>
-      </w:pPr>
-      <w:r>
-        <w:rPr>
-          <w:sz w:val="28"/>
+          <w:i/>
+          <w:sz w:val="28"/>
+          <w:highlight w:val="yellow"/>
+        </w:rPr>
+      </w:pPr>
+      <w:r>
+        <w:rPr>
+          <w:i/>
+          <w:sz w:val="28"/>
+          <w:highlight w:val="yellow"/>
         </w:rPr>
         <w:t xml:space="preserve"> </w:t>
       </w:r>
@@ -1996,14 +1936,18 @@
         <w:ind w:firstLine="709"/>
         <w:jc w:val="both"/>
         <w:rPr>
-          <w:sz w:val="28"/>
+          <w:i/>
+          <w:sz w:val="28"/>
+          <w:highlight w:val="yellow"/>
           <w:lang w:val="en-US"/>
         </w:rPr>
       </w:pPr>
       <w:proofErr w:type="spellStart"/>
       <w:r>
         <w:rPr>
-          <w:sz w:val="28"/>
+          <w:i/>
+          <w:sz w:val="28"/>
+          <w:highlight w:val="yellow"/>
           <w:lang w:val="en-US"/>
         </w:rPr>
         <w:t>Izotina</w:t>
@@ -2011,47 +1955,43 @@
       <w:proofErr w:type="spellEnd"/>
       <w:r>
         <w:rPr>
-          <w:sz w:val="28"/>
+          <w:i/>
+          <w:sz w:val="28"/>
+          <w:highlight w:val="yellow"/>
         </w:rPr>
         <w:t xml:space="preserve"> </w:t>
       </w:r>
       <w:r>
         <w:rPr>
-          <w:sz w:val="28"/>
-          <w:lang w:val="en-US"/>
-        </w:rPr>
-        <w:t>A</w:t>
-      </w:r>
-      <w:r>
-        <w:rPr>
-          <w:sz w:val="28"/>
-          <w:lang w:val="en-US"/>
-        </w:rPr>
-        <w:t>nastasia</w:t>
-      </w:r>
-      <w:r>
-        <w:rPr>
-          <w:sz w:val="28"/>
+          <w:i/>
+          <w:sz w:val="28"/>
+          <w:highlight w:val="yellow"/>
+          <w:lang w:val="en-US"/>
+        </w:rPr>
+        <w:t>Anastasia</w:t>
+      </w:r>
+      <w:r>
+        <w:rPr>
+          <w:i/>
+          <w:sz w:val="28"/>
+          <w:highlight w:val="yellow"/>
         </w:rPr>
         <w:t xml:space="preserve"> </w:t>
       </w:r>
       <w:r>
         <w:rPr>
-          <w:sz w:val="28"/>
-          <w:lang w:val="en-US"/>
-        </w:rPr>
-        <w:t>A</w:t>
-      </w:r>
-      <w:r>
-        <w:rPr>
-          <w:sz w:val="28"/>
-          <w:lang w:val="en-US"/>
-        </w:rPr>
-        <w:t>lexandrovna</w:t>
-      </w:r>
-      <w:r>
-        <w:rPr>
-          <w:sz w:val="28"/>
+          <w:i/>
+          <w:sz w:val="28"/>
+          <w:highlight w:val="yellow"/>
+          <w:lang w:val="en-US"/>
+        </w:rPr>
+        <w:t>Alexandrovna</w:t>
+      </w:r>
+      <w:r>
+        <w:rPr>
+          <w:i/>
+          <w:sz w:val="28"/>
+          <w:highlight w:val="yellow"/>
         </w:rPr>
         <w:t xml:space="preserve">. </w:t>
       </w:r>
@@ -2059,195 +1999,159 @@
         <w:rPr>
           <w:b/>
           <w:bCs/>
+          <w:i/>
           <w:color w:val="000000"/>
           <w:sz w:val="28"/>
           <w:szCs w:val="32"/>
+          <w:highlight w:val="yellow"/>
           <w:lang w:val="en-US"/>
         </w:rPr>
         <w:t xml:space="preserve">Internet resource on the topic “An interactive collection of text quests, based on novels” using HTML5, CSS3 and JavaScript technologies </w:t>
       </w:r>
       <w:r>
         <w:rPr>
-          <w:sz w:val="28"/>
+          <w:i/>
+          <w:sz w:val="28"/>
+          <w:highlight w:val="yellow"/>
           <w:lang w:val="en-US"/>
         </w:rPr>
         <w:t xml:space="preserve">/ </w:t>
       </w:r>
       <w:r>
         <w:rPr>
-          <w:sz w:val="28"/>
+          <w:i/>
+          <w:sz w:val="28"/>
+          <w:highlight w:val="yellow"/>
           <w:lang w:val="en-US"/>
         </w:rPr>
         <w:t xml:space="preserve">Coursework </w:t>
       </w:r>
       <w:r>
         <w:rPr>
-          <w:sz w:val="28"/>
+          <w:i/>
+          <w:sz w:val="28"/>
+          <w:highlight w:val="yellow"/>
           <w:lang w:val="en-US"/>
         </w:rPr>
         <w:t xml:space="preserve">of the </w:t>
       </w:r>
       <w:r>
         <w:rPr>
-          <w:sz w:val="28"/>
+          <w:i/>
+          <w:sz w:val="28"/>
+          <w:highlight w:val="yellow"/>
           <w:lang w:val="en-US"/>
         </w:rPr>
         <w:t>second</w:t>
       </w:r>
       <w:r>
         <w:rPr>
-          <w:sz w:val="28"/>
-          <w:lang w:val="en-US"/>
-        </w:rPr>
-        <w:t xml:space="preserve">-degree year in 2020 year “Software engineering” field of study </w:t>
-      </w:r>
-      <w:r>
-        <w:rPr>
-          <w:sz w:val="28"/>
-          <w:lang w:val="en-US"/>
-        </w:rPr>
-        <w:t>/</w:t>
-      </w:r>
-      <w:r>
-        <w:rPr>
-          <w:sz w:val="28"/>
+          <w:i/>
+          <w:sz w:val="28"/>
+          <w:highlight w:val="yellow"/>
+          <w:lang w:val="en-US"/>
+        </w:rPr>
+        <w:t xml:space="preserve">-degree year in 2020 year “Software engineering” field of study / </w:t>
+      </w:r>
+      <w:r>
+        <w:rPr>
+          <w:i/>
+          <w:sz w:val="28"/>
+          <w:highlight w:val="yellow"/>
+          <w:lang w:val="en-US"/>
+        </w:rPr>
+        <w:t>individual</w:t>
+      </w:r>
+      <w:r>
+        <w:rPr>
+          <w:i/>
+          <w:sz w:val="28"/>
+          <w:highlight w:val="yellow"/>
+          <w:lang w:val="en-US"/>
+        </w:rPr>
+        <w:t xml:space="preserve"> project / supervisor of the project: </w:t>
+      </w:r>
+      <w:r>
+        <w:rPr>
+          <w:i/>
+          <w:sz w:val="28"/>
+          <w:highlight w:val="yellow"/>
+          <w:lang w:val="en-US"/>
+        </w:rPr>
+        <w:t>assistant A. V.</w:t>
+      </w:r>
+      <w:r>
+        <w:rPr>
+          <w:i/>
+          <w:sz w:val="28"/>
+          <w:highlight w:val="yellow"/>
           <w:lang w:val="en-US"/>
         </w:rPr>
         <w:t xml:space="preserve"> </w:t>
       </w:r>
-      <w:r>
-        <w:rPr>
-          <w:sz w:val="28"/>
-          <w:lang w:val="en-US"/>
-        </w:rPr>
-        <w:t>individual</w:t>
-      </w:r>
-      <w:r>
-        <w:rPr>
-          <w:sz w:val="28"/>
-          <w:lang w:val="en-US"/>
-        </w:rPr>
-        <w:t xml:space="preserve"> project /</w:t>
-      </w:r>
-      <w:r>
-        <w:rPr>
-          <w:sz w:val="28"/>
+      <w:proofErr w:type="spellStart"/>
+      <w:r>
+        <w:rPr>
+          <w:i/>
+          <w:sz w:val="28"/>
+          <w:highlight w:val="yellow"/>
+          <w:lang w:val="en-US"/>
+        </w:rPr>
+        <w:t>Rachkov</w:t>
+      </w:r>
+      <w:proofErr w:type="spellEnd"/>
+      <w:r>
+        <w:rPr>
+          <w:i/>
+          <w:sz w:val="28"/>
+          <w:highlight w:val="yellow"/>
           <w:lang w:val="en-US"/>
         </w:rPr>
         <w:t xml:space="preserve"> </w:t>
       </w:r>
       <w:r>
         <w:rPr>
-          <w:sz w:val="28"/>
-          <w:lang w:val="en-US"/>
-        </w:rPr>
-        <w:t xml:space="preserve">supervisor of the project: </w:t>
-      </w:r>
-      <w:r>
-        <w:rPr>
-          <w:sz w:val="28"/>
-          <w:lang w:val="en-US"/>
-        </w:rPr>
-        <w:t>assistant A. V.</w:t>
-      </w:r>
-      <w:r>
-        <w:rPr>
-          <w:sz w:val="28"/>
-          <w:lang w:val="en-US"/>
-        </w:rPr>
-        <w:t xml:space="preserve"> </w:t>
+          <w:i/>
+          <w:sz w:val="28"/>
+          <w:highlight w:val="yellow"/>
+          <w:lang w:val="en-US"/>
+        </w:rPr>
+        <w:t xml:space="preserve">/ MIREA. Institute of IT. Department of </w:t>
       </w:r>
       <w:proofErr w:type="spellStart"/>
       <w:r>
         <w:rPr>
-          <w:sz w:val="28"/>
-          <w:lang w:val="en-US"/>
-        </w:rPr>
-        <w:t>Rachkov</w:t>
+          <w:i/>
+          <w:sz w:val="28"/>
+          <w:highlight w:val="yellow"/>
+          <w:lang w:val="en-US"/>
+        </w:rPr>
+        <w:t>IiPPO</w:t>
       </w:r>
       <w:proofErr w:type="spellEnd"/>
       <w:r>
         <w:rPr>
-          <w:sz w:val="28"/>
-          <w:lang w:val="en-US"/>
-        </w:rPr>
-        <w:t xml:space="preserve"> </w:t>
-      </w:r>
-      <w:r>
-        <w:rPr>
-          <w:sz w:val="28"/>
-          <w:lang w:val="en-US"/>
-        </w:rPr>
-        <w:t>/ MIREA</w:t>
-      </w:r>
-      <w:r>
-        <w:rPr>
-          <w:sz w:val="28"/>
-          <w:lang w:val="en-US"/>
-        </w:rPr>
-        <w:t>.</w:t>
-      </w:r>
-      <w:r>
-        <w:rPr>
-          <w:sz w:val="28"/>
-          <w:lang w:val="en-US"/>
-        </w:rPr>
-        <w:t xml:space="preserve"> Institute of </w:t>
-      </w:r>
-      <w:r>
-        <w:rPr>
-          <w:sz w:val="28"/>
-          <w:lang w:val="en-US"/>
-        </w:rPr>
-        <w:t>IT.</w:t>
-      </w:r>
-      <w:r>
-        <w:rPr>
-          <w:sz w:val="28"/>
-          <w:lang w:val="en-US"/>
-        </w:rPr>
-        <w:t xml:space="preserve"> Department of </w:t>
-      </w:r>
-      <w:proofErr w:type="spellStart"/>
-      <w:r>
-        <w:rPr>
-          <w:sz w:val="28"/>
-          <w:lang w:val="en-US"/>
-        </w:rPr>
-        <w:t>IiPPO</w:t>
-      </w:r>
-      <w:proofErr w:type="spellEnd"/>
-      <w:r>
-        <w:rPr>
-          <w:sz w:val="28"/>
-          <w:lang w:val="en-US"/>
-        </w:rPr>
-        <w:t>. 2020</w:t>
-      </w:r>
-      <w:r>
-        <w:rPr>
-          <w:sz w:val="28"/>
-          <w:lang w:val="en-US"/>
-        </w:rPr>
-        <w:t>.</w:t>
-      </w:r>
-      <w:r>
-        <w:rPr>
-          <w:sz w:val="28"/>
-          <w:lang w:val="en-US"/>
-        </w:rPr>
-        <w:t xml:space="preserve"> – </w:t>
-      </w:r>
-      <w:r>
-        <w:rPr>
-          <w:sz w:val="28"/>
+          <w:i/>
+          <w:sz w:val="28"/>
+          <w:highlight w:val="yellow"/>
+          <w:lang w:val="en-US"/>
+        </w:rPr>
+        <w:t xml:space="preserve">. 2020. – </w:t>
+      </w:r>
+      <w:r>
+        <w:rPr>
+          <w:i/>
+          <w:sz w:val="28"/>
+          <w:highlight w:val="yellow"/>
           <w:lang w:val="en-US"/>
         </w:rPr>
         <w:t>48</w:t>
       </w:r>
       <w:r>
         <w:rPr>
-          <w:sz w:val="28"/>
+          <w:i/>
+          <w:sz w:val="28"/>
+          <w:highlight w:val="yellow"/>
           <w:lang w:val="en-US"/>
         </w:rPr>
         <w:t xml:space="preserve"> c.</w:t>
@@ -2259,18 +2163,22 @@
         <w:jc w:val="both"/>
         <w:rPr>
           <w:bCs/>
+          <w:i/>
           <w:color w:val="000000"/>
           <w:sz w:val="28"/>
           <w:szCs w:val="32"/>
+          <w:highlight w:val="yellow"/>
           <w:lang w:val="en-US"/>
         </w:rPr>
       </w:pPr>
       <w:r>
         <w:rPr>
           <w:bCs/>
+          <w:i/>
           <w:color w:val="000000"/>
           <w:sz w:val="28"/>
           <w:szCs w:val="32"/>
+          <w:highlight w:val="yellow"/>
           <w:lang w:val="en-US"/>
         </w:rPr>
         <w:tab/>
@@ -2283,6 +2191,7 @@
         <w:jc w:val="both"/>
         <w:rPr>
           <w:bCs/>
+          <w:i/>
           <w:color w:val="000000"/>
           <w:sz w:val="28"/>
           <w:szCs w:val="32"/>
@@ -2292,9 +2201,11 @@
       <w:r>
         <w:rPr>
           <w:bCs/>
+          <w:i/>
           <w:color w:val="000000"/>
           <w:sz w:val="28"/>
           <w:szCs w:val="32"/>
+          <w:highlight w:val="yellow"/>
           <w:lang w:val="en-US"/>
         </w:rPr>
         <w:t xml:space="preserve">The purpose of the </w:t>
@@ -2302,9 +2213,11 @@
       <w:r>
         <w:rPr>
           <w:bCs/>
+          <w:i/>
           <w:color w:val="000000"/>
           <w:sz w:val="28"/>
           <w:szCs w:val="32"/>
+          <w:highlight w:val="yellow"/>
           <w:lang w:val="en-US"/>
         </w:rPr>
         <w:t>coursework</w:t>
@@ -2312,9 +2225,11 @@
       <w:r>
         <w:rPr>
           <w:bCs/>
+          <w:i/>
           <w:color w:val="000000"/>
           <w:sz w:val="28"/>
           <w:szCs w:val="32"/>
+          <w:highlight w:val="yellow"/>
           <w:lang w:val="en-US"/>
         </w:rPr>
         <w:t xml:space="preserve"> is a</w:t>
@@ -2322,9 +2237,11 @@
       <w:r>
         <w:rPr>
           <w:bCs/>
+          <w:i/>
           <w:color w:val="000000"/>
           <w:sz w:val="28"/>
           <w:szCs w:val="32"/>
+          <w:highlight w:val="yellow"/>
           <w:lang w:val="en-US"/>
         </w:rPr>
         <w:t xml:space="preserve"> </w:t>
@@ -2332,9 +2249,11 @@
       <w:r>
         <w:rPr>
           <w:bCs/>
+          <w:i/>
           <w:color w:val="000000"/>
           <w:sz w:val="28"/>
           <w:szCs w:val="32"/>
+          <w:highlight w:val="yellow"/>
           <w:lang w:val="en-US"/>
         </w:rPr>
         <w:t xml:space="preserve">creating of an internet-resource on the adjusted topic with describing process step-by-step. The </w:t>
@@ -2342,9 +2261,11 @@
       <w:r>
         <w:rPr>
           <w:bCs/>
+          <w:i/>
           <w:color w:val="000000"/>
           <w:sz w:val="28"/>
           <w:szCs w:val="32"/>
+          <w:highlight w:val="yellow"/>
           <w:lang w:val="en-US"/>
         </w:rPr>
         <w:t>number</w:t>
@@ -2352,9 +2273,11 @@
       <w:r>
         <w:rPr>
           <w:bCs/>
+          <w:i/>
           <w:color w:val="000000"/>
           <w:sz w:val="28"/>
           <w:szCs w:val="32"/>
+          <w:highlight w:val="yellow"/>
           <w:lang w:val="en-US"/>
         </w:rPr>
         <w:t xml:space="preserve"> of pages: 48. The </w:t>
@@ -2362,9 +2285,11 @@
       <w:r>
         <w:rPr>
           <w:bCs/>
+          <w:i/>
           <w:color w:val="000000"/>
           <w:sz w:val="28"/>
           <w:szCs w:val="32"/>
+          <w:highlight w:val="yellow"/>
           <w:lang w:val="en-US"/>
         </w:rPr>
         <w:t>number</w:t>
@@ -2372,9 +2297,11 @@
       <w:r>
         <w:rPr>
           <w:bCs/>
+          <w:i/>
           <w:color w:val="000000"/>
           <w:sz w:val="28"/>
           <w:szCs w:val="32"/>
+          <w:highlight w:val="yellow"/>
           <w:lang w:val="en-US"/>
         </w:rPr>
         <w:t xml:space="preserve"> of pictures:</w:t>
@@ -2382,9 +2309,11 @@
       <w:r>
         <w:rPr>
           <w:bCs/>
+          <w:i/>
           <w:color w:val="000000"/>
           <w:sz w:val="28"/>
           <w:szCs w:val="32"/>
+          <w:highlight w:val="yellow"/>
           <w:lang w:val="en-US"/>
         </w:rPr>
         <w:t xml:space="preserve"> 19. The number of supplements: 8. The number of used sources: 7.</w:t>
@@ -3744,188 +3673,35 @@
         <w:spacing w:line="360" w:lineRule="auto"/>
         <w:jc w:val="both"/>
         <w:rPr>
-          <w:i/>
-          <w:sz w:val="28"/>
-          <w:highlight w:val="yellow"/>
-        </w:rPr>
-      </w:pPr>
-      <w:r>
-        <w:rPr>
-          <w:i/>
-          <w:sz w:val="28"/>
-          <w:highlight w:val="yellow"/>
-        </w:rPr>
-        <w:t>Создание главной и побочных страниц:</w:t>
-      </w:r>
-    </w:p>
-    <w:p>
-      <w:pPr>
-        <w:spacing w:line="360" w:lineRule="auto"/>
-        <w:ind w:left="360"/>
-        <w:jc w:val="both"/>
-        <w:rPr>
-          <w:i/>
-          <w:sz w:val="28"/>
-          <w:highlight w:val="yellow"/>
-        </w:rPr>
-      </w:pPr>
-      <w:r>
-        <w:rPr>
-          <w:i/>
-          <w:sz w:val="28"/>
-          <w:highlight w:val="yellow"/>
-        </w:rPr>
-        <w:t xml:space="preserve">а) </w:t>
-      </w:r>
-      <w:r>
-        <w:rPr>
-          <w:i/>
-          <w:sz w:val="28"/>
-          <w:highlight w:val="yellow"/>
-        </w:rPr>
-        <w:t>Поиск медиа-контента (изображения, видео) для стилизации сайта</w:t>
-      </w:r>
-    </w:p>
-    <w:p>
-      <w:pPr>
-        <w:spacing w:line="360" w:lineRule="auto"/>
-        <w:ind w:left="360"/>
-        <w:jc w:val="both"/>
-        <w:rPr>
-          <w:i/>
-          <w:sz w:val="28"/>
-          <w:highlight w:val="yellow"/>
-        </w:rPr>
-      </w:pPr>
-      <w:r>
-        <w:rPr>
-          <w:i/>
-          <w:sz w:val="28"/>
-          <w:highlight w:val="yellow"/>
-        </w:rPr>
-        <w:t xml:space="preserve">б) </w:t>
-      </w:r>
-      <w:r>
-        <w:rPr>
-          <w:i/>
-          <w:sz w:val="28"/>
-          <w:highlight w:val="yellow"/>
-        </w:rPr>
-        <w:t>Создание каркас</w:t>
-      </w:r>
-      <w:r>
-        <w:rPr>
-          <w:i/>
-          <w:sz w:val="28"/>
-          <w:highlight w:val="yellow"/>
-        </w:rPr>
-        <w:t>ов</w:t>
-      </w:r>
-      <w:r>
-        <w:rPr>
-          <w:i/>
-          <w:sz w:val="28"/>
-          <w:highlight w:val="yellow"/>
-        </w:rPr>
-        <w:t xml:space="preserve"> главной и побочных страниц на языке </w:t>
-      </w:r>
-      <w:r>
-        <w:rPr>
-          <w:i/>
-          <w:sz w:val="28"/>
-          <w:highlight w:val="yellow"/>
-          <w:lang w:val="en-US"/>
-        </w:rPr>
-        <w:t>HTML</w:t>
-      </w:r>
-      <w:r>
-        <w:rPr>
-          <w:i/>
-          <w:sz w:val="28"/>
-          <w:highlight w:val="yellow"/>
+          <w:sz w:val="28"/>
+        </w:rPr>
+      </w:pPr>
+      <w:r>
+        <w:rPr>
+          <w:sz w:val="28"/>
+        </w:rPr>
+        <w:t>Создание</w:t>
+      </w:r>
+      <w:r>
+        <w:rPr>
+          <w:sz w:val="28"/>
+        </w:rPr>
+        <w:t xml:space="preserve"> макетов страницы в </w:t>
+      </w:r>
+      <w:proofErr w:type="spellStart"/>
+      <w:r>
+        <w:rPr>
+          <w:sz w:val="28"/>
+          <w:lang w:val="en-US"/>
+        </w:rPr>
+        <w:t>Figma</w:t>
+      </w:r>
+      <w:proofErr w:type="spellEnd"/>
+      <w:r>
+        <w:rPr>
+          <w:sz w:val="28"/>
         </w:rPr>
         <w:t>.</w:t>
-      </w:r>
-    </w:p>
-    <w:p>
-      <w:pPr>
-        <w:spacing w:line="360" w:lineRule="auto"/>
-        <w:ind w:left="360"/>
-        <w:jc w:val="both"/>
-        <w:rPr>
-          <w:i/>
-          <w:sz w:val="28"/>
-          <w:highlight w:val="yellow"/>
-        </w:rPr>
-      </w:pPr>
-      <w:r>
-        <w:rPr>
-          <w:i/>
-          <w:sz w:val="28"/>
-          <w:highlight w:val="yellow"/>
-        </w:rPr>
-        <w:t xml:space="preserve">в) </w:t>
-      </w:r>
-      <w:r>
-        <w:rPr>
-          <w:i/>
-          <w:sz w:val="28"/>
-          <w:highlight w:val="yellow"/>
-        </w:rPr>
-        <w:t>Создание межстраничной навигации</w:t>
-      </w:r>
-      <w:r>
-        <w:rPr>
-          <w:i/>
-          <w:sz w:val="28"/>
-          <w:highlight w:val="yellow"/>
-        </w:rPr>
-        <w:t>.</w:t>
-      </w:r>
-    </w:p>
-    <w:p>
-      <w:pPr>
-        <w:spacing w:line="360" w:lineRule="auto"/>
-        <w:ind w:left="360"/>
-        <w:jc w:val="both"/>
-        <w:rPr>
-          <w:i/>
-          <w:sz w:val="28"/>
-          <w:highlight w:val="yellow"/>
-        </w:rPr>
-      </w:pPr>
-      <w:r>
-        <w:rPr>
-          <w:i/>
-          <w:sz w:val="28"/>
-          <w:highlight w:val="yellow"/>
-        </w:rPr>
-        <w:t xml:space="preserve">г) </w:t>
-      </w:r>
-      <w:r>
-        <w:rPr>
-          <w:i/>
-          <w:sz w:val="28"/>
-          <w:highlight w:val="yellow"/>
-        </w:rPr>
-        <w:t xml:space="preserve">Стилизация главной и побочной страниц с помощью средств языка </w:t>
-      </w:r>
-      <w:r>
-        <w:rPr>
-          <w:i/>
-          <w:sz w:val="28"/>
-          <w:highlight w:val="yellow"/>
-          <w:lang w:val="en-US"/>
-        </w:rPr>
-        <w:t>CSS</w:t>
-      </w:r>
-      <w:r>
-        <w:rPr>
-          <w:i/>
-          <w:sz w:val="28"/>
-          <w:highlight w:val="yellow"/>
-        </w:rPr>
-        <w:t xml:space="preserve">. </w:t>
       </w:r>
     </w:p>
     <w:p>
@@ -3938,55 +3714,53 @@
         <w:spacing w:line="360" w:lineRule="auto"/>
         <w:jc w:val="both"/>
         <w:rPr>
-          <w:i/>
-          <w:sz w:val="28"/>
-          <w:highlight w:val="yellow"/>
-        </w:rPr>
-      </w:pPr>
-      <w:r>
-        <w:rPr>
-          <w:i/>
-          <w:sz w:val="28"/>
-          <w:highlight w:val="yellow"/>
-        </w:rPr>
-        <w:t>Создание новелл:</w:t>
-      </w:r>
-    </w:p>
-    <w:p>
-      <w:pPr>
-        <w:pStyle w:val="a6"/>
-        <w:spacing w:line="360" w:lineRule="auto"/>
-        <w:ind w:left="363"/>
-        <w:jc w:val="both"/>
-        <w:rPr>
-          <w:i/>
-          <w:sz w:val="28"/>
-          <w:highlight w:val="yellow"/>
-        </w:rPr>
-      </w:pPr>
-      <w:r>
-        <w:rPr>
-          <w:i/>
-          <w:sz w:val="28"/>
-          <w:highlight w:val="yellow"/>
-        </w:rPr>
-        <w:t>а)</w:t>
-      </w:r>
-      <w:r>
-        <w:rPr>
-          <w:i/>
-          <w:sz w:val="28"/>
-          <w:highlight w:val="yellow"/>
-        </w:rPr>
-        <w:t xml:space="preserve"> Поиск текста и медиа-контента для</w:t>
-      </w:r>
-      <w:r>
-        <w:rPr>
-          <w:i/>
-          <w:sz w:val="28"/>
-          <w:highlight w:val="yellow"/>
-        </w:rPr>
-        <w:t xml:space="preserve"> стилизации страниц новелл</w:t>
+          <w:sz w:val="28"/>
+        </w:rPr>
+      </w:pPr>
+      <w:r>
+        <w:rPr>
+          <w:sz w:val="28"/>
+        </w:rPr>
+        <w:t xml:space="preserve">Создание рабочих макетов на </w:t>
+      </w:r>
+      <w:r>
+        <w:rPr>
+          <w:sz w:val="28"/>
+          <w:lang w:val="en-US"/>
+        </w:rPr>
+        <w:t>HTML</w:t>
+      </w:r>
+      <w:r>
+        <w:rPr>
+          <w:sz w:val="28"/>
+        </w:rPr>
+        <w:t>5+</w:t>
+      </w:r>
+      <w:r>
+        <w:rPr>
+          <w:sz w:val="28"/>
+          <w:lang w:val="en-US"/>
+        </w:rPr>
+        <w:t>CSS</w:t>
+      </w:r>
+      <w:r>
+        <w:rPr>
+          <w:sz w:val="28"/>
+        </w:rPr>
+        <w:t>3+</w:t>
+      </w:r>
+      <w:r>
+        <w:rPr>
+          <w:sz w:val="28"/>
+          <w:lang w:val="en-US"/>
+        </w:rPr>
+        <w:t>JS</w:t>
+      </w:r>
+      <w:r>
+        <w:rPr>
+          <w:sz w:val="28"/>
+        </w:rPr>
+        <w:t>:</w:t>
       </w:r>
     </w:p>
     <w:p>
@@ -3995,88 +3769,20 @@
         <w:ind w:left="360"/>
         <w:jc w:val="both"/>
         <w:rPr>
-          <w:i/>
-          <w:sz w:val="28"/>
-          <w:highlight w:val="yellow"/>
-        </w:rPr>
-      </w:pPr>
-      <w:r>
-        <w:rPr>
-          <w:i/>
-          <w:sz w:val="28"/>
-          <w:highlight w:val="yellow"/>
-        </w:rPr>
-        <w:t>б)</w:t>
-      </w:r>
-      <w:r>
-        <w:rPr>
-          <w:i/>
-          <w:sz w:val="28"/>
-          <w:highlight w:val="yellow"/>
-        </w:rPr>
-        <w:t xml:space="preserve"> Создание каркасов для новелл с помощью </w:t>
-      </w:r>
-      <w:r>
-        <w:rPr>
-          <w:i/>
-          <w:sz w:val="28"/>
-          <w:highlight w:val="yellow"/>
-          <w:lang w:val="en-US"/>
-        </w:rPr>
-        <w:t>HTML</w:t>
-      </w:r>
-      <w:r>
-        <w:rPr>
-          <w:i/>
-          <w:sz w:val="28"/>
-          <w:highlight w:val="yellow"/>
-        </w:rPr>
-        <w:t xml:space="preserve"> и </w:t>
-      </w:r>
-      <w:r>
-        <w:rPr>
-          <w:i/>
-          <w:sz w:val="28"/>
-          <w:highlight w:val="yellow"/>
-          <w:lang w:val="en-US"/>
-        </w:rPr>
-        <w:t>CSS</w:t>
-      </w:r>
-      <w:r>
-        <w:rPr>
-          <w:i/>
-          <w:sz w:val="28"/>
-          <w:highlight w:val="yellow"/>
-        </w:rPr>
-        <w:t>.</w:t>
-      </w:r>
-    </w:p>
-    <w:p>
-      <w:pPr>
-        <w:spacing w:line="360" w:lineRule="auto"/>
-        <w:ind w:left="363"/>
-        <w:jc w:val="both"/>
-        <w:rPr>
-          <w:i/>
-          <w:sz w:val="28"/>
-          <w:highlight w:val="yellow"/>
-        </w:rPr>
-      </w:pPr>
-      <w:r>
-        <w:rPr>
-          <w:i/>
-          <w:sz w:val="28"/>
-          <w:highlight w:val="yellow"/>
-        </w:rPr>
-        <w:t>в)</w:t>
-      </w:r>
-      <w:r>
-        <w:rPr>
-          <w:i/>
-          <w:sz w:val="28"/>
-          <w:highlight w:val="yellow"/>
-        </w:rPr>
-        <w:t xml:space="preserve"> Печать текста и стилизация страниц.</w:t>
+          <w:sz w:val="28"/>
+        </w:rPr>
+      </w:pPr>
+      <w:r>
+        <w:rPr>
+          <w:sz w:val="28"/>
+        </w:rPr>
+        <w:t xml:space="preserve">а) </w:t>
+      </w:r>
+      <w:r>
+        <w:rPr>
+          <w:sz w:val="28"/>
+        </w:rPr>
+        <w:t>Поиск медиа-контента (изображения, видео) для стилизации сайта</w:t>
       </w:r>
     </w:p>
     <w:p>
@@ -4085,26 +3791,87 @@
         <w:ind w:left="360"/>
         <w:jc w:val="both"/>
         <w:rPr>
-          <w:i/>
-          <w:sz w:val="28"/>
-          <w:highlight w:val="yellow"/>
-        </w:rPr>
-      </w:pPr>
-      <w:r>
-        <w:rPr>
-          <w:i/>
-          <w:sz w:val="28"/>
-          <w:highlight w:val="yellow"/>
-        </w:rPr>
-        <w:t>г)</w:t>
-      </w:r>
-      <w:r>
-        <w:rPr>
-          <w:i/>
-          <w:sz w:val="28"/>
-          <w:highlight w:val="yellow"/>
-        </w:rPr>
-        <w:t xml:space="preserve"> Создание межстраничной навигации.</w:t>
+          <w:sz w:val="28"/>
+        </w:rPr>
+      </w:pPr>
+      <w:r>
+        <w:rPr>
+          <w:sz w:val="28"/>
+        </w:rPr>
+        <w:t xml:space="preserve">б) </w:t>
+      </w:r>
+      <w:r>
+        <w:rPr>
+          <w:sz w:val="28"/>
+        </w:rPr>
+        <w:t xml:space="preserve">Создание главной и побочных страниц на языке </w:t>
+      </w:r>
+      <w:r>
+        <w:rPr>
+          <w:sz w:val="28"/>
+          <w:lang w:val="en-US"/>
+        </w:rPr>
+        <w:t>HTML</w:t>
+      </w:r>
+      <w:r>
+        <w:rPr>
+          <w:sz w:val="28"/>
+        </w:rPr>
+        <w:t xml:space="preserve"> с использованием модели </w:t>
+      </w:r>
+      <w:r>
+        <w:rPr>
+          <w:sz w:val="28"/>
+          <w:lang w:val="en-US"/>
+        </w:rPr>
+        <w:t>CSS</w:t>
+      </w:r>
+      <w:r>
+        <w:rPr>
+          <w:sz w:val="28"/>
+        </w:rPr>
+        <w:t xml:space="preserve"> </w:t>
+      </w:r>
+      <w:r>
+        <w:rPr>
+          <w:sz w:val="28"/>
+          <w:lang w:val="en-US"/>
+        </w:rPr>
+        <w:t>Grid</w:t>
+      </w:r>
+      <w:r>
+        <w:rPr>
+          <w:sz w:val="28"/>
+        </w:rPr>
+        <w:t>.</w:t>
+      </w:r>
+    </w:p>
+    <w:p>
+      <w:pPr>
+        <w:spacing w:line="360" w:lineRule="auto"/>
+        <w:ind w:left="360"/>
+        <w:jc w:val="both"/>
+        <w:rPr>
+          <w:sz w:val="28"/>
+        </w:rPr>
+      </w:pPr>
+      <w:r>
+        <w:rPr>
+          <w:sz w:val="28"/>
+        </w:rPr>
+        <w:t xml:space="preserve">в) </w:t>
+      </w:r>
+      <w:r>
+        <w:rPr>
+          <w:sz w:val="28"/>
+        </w:rPr>
+        <w:t>Создание межстраничной навигации</w:t>
+      </w:r>
+      <w:r>
+        <w:rPr>
+          <w:sz w:val="28"/>
+        </w:rPr>
+        <w:t>.</w:t>
       </w:r>
     </w:p>
     <w:p>
@@ -4117,18 +3884,65 @@
         <w:spacing w:line="360" w:lineRule="auto"/>
         <w:jc w:val="both"/>
         <w:rPr>
-          <w:i/>
-          <w:sz w:val="28"/>
-          <w:highlight w:val="yellow"/>
-        </w:rPr>
-      </w:pPr>
-      <w:r>
-        <w:rPr>
-          <w:i/>
-          <w:sz w:val="28"/>
-          <w:highlight w:val="yellow"/>
-        </w:rPr>
-        <w:t>Подключение новелл к главной и побочным страницам.</w:t>
+          <w:sz w:val="28"/>
+        </w:rPr>
+      </w:pPr>
+      <w:r>
+        <w:rPr>
+          <w:sz w:val="28"/>
+        </w:rPr>
+        <w:t xml:space="preserve">Подключение </w:t>
+      </w:r>
+      <w:r>
+        <w:rPr>
+          <w:sz w:val="28"/>
+        </w:rPr>
+        <w:t xml:space="preserve">веб-страниц к проекту на </w:t>
+      </w:r>
+      <w:r>
+        <w:rPr>
+          <w:sz w:val="28"/>
+          <w:lang w:val="en-US"/>
+        </w:rPr>
+        <w:t>Spring</w:t>
+      </w:r>
+      <w:r>
+        <w:rPr>
+          <w:sz w:val="28"/>
+        </w:rPr>
+        <w:t xml:space="preserve"> и создание серверной части проекта:</w:t>
+      </w:r>
+    </w:p>
+    <w:p>
+      <w:pPr>
+        <w:spacing w:line="360" w:lineRule="auto"/>
+        <w:ind w:left="360"/>
+        <w:jc w:val="both"/>
+        <w:rPr>
+          <w:sz w:val="28"/>
+        </w:rPr>
+      </w:pPr>
+      <w:r>
+        <w:rPr>
+          <w:sz w:val="28"/>
+        </w:rPr>
+        <w:t>а) Создание баз данных сущностей проекта</w:t>
+      </w:r>
+    </w:p>
+    <w:p>
+      <w:pPr>
+        <w:spacing w:line="360" w:lineRule="auto"/>
+        <w:ind w:left="360"/>
+        <w:jc w:val="both"/>
+        <w:rPr>
+          <w:sz w:val="28"/>
+        </w:rPr>
+      </w:pPr>
+      <w:r>
+        <w:rPr>
+          <w:sz w:val="28"/>
+        </w:rPr>
+        <w:t xml:space="preserve">б) Создание контроллеров </w:t>
       </w:r>
     </w:p>
     <w:p>
@@ -4253,51 +4067,45 @@
         <w:rPr>
           <w:sz w:val="28"/>
         </w:rPr>
-        <w:t xml:space="preserve">проектирования простейших баз данных, </w:t>
+        <w:t xml:space="preserve">проектирования простейших баз данных, технологий систем контроля версий </w:t>
+      </w:r>
+      <w:r>
+        <w:rPr>
+          <w:sz w:val="28"/>
+          <w:lang w:val="en-US"/>
+        </w:rPr>
+        <w:t>Git</w:t>
+      </w:r>
+      <w:r>
+        <w:rPr>
+          <w:sz w:val="28"/>
+        </w:rPr>
+        <w:t xml:space="preserve"> и сборки приложений </w:t>
+      </w:r>
+      <w:r>
+        <w:rPr>
+          <w:sz w:val="28"/>
+          <w:lang w:val="en-US"/>
+        </w:rPr>
+        <w:t>Maven</w:t>
+      </w:r>
+      <w:r>
+        <w:rPr>
+          <w:sz w:val="28"/>
+        </w:rPr>
+        <w:t xml:space="preserve">, </w:t>
+      </w:r>
+      <w:r>
+        <w:rPr>
+          <w:sz w:val="28"/>
+        </w:rPr>
+        <w:t xml:space="preserve">и </w:t>
       </w:r>
       <w:r>
         <w:rPr>
           <w:sz w:val="28"/>
         </w:rPr>
         <w:lastRenderedPageBreak/>
-        <w:t xml:space="preserve">технологий систем контроля версий </w:t>
-      </w:r>
-      <w:r>
-        <w:rPr>
-          <w:sz w:val="28"/>
-          <w:lang w:val="en-US"/>
-        </w:rPr>
-        <w:t>Git</w:t>
-      </w:r>
-      <w:r>
-        <w:rPr>
-          <w:sz w:val="28"/>
-        </w:rPr>
-        <w:t xml:space="preserve"> и сборки приложений </w:t>
-      </w:r>
-      <w:r>
-        <w:rPr>
-          <w:sz w:val="28"/>
-          <w:lang w:val="en-US"/>
-        </w:rPr>
-        <w:t>Maven</w:t>
-      </w:r>
-      <w:r>
-        <w:rPr>
-          <w:sz w:val="28"/>
-        </w:rPr>
-        <w:t xml:space="preserve">, </w:t>
-      </w:r>
-      <w:r>
-        <w:rPr>
-          <w:sz w:val="28"/>
-        </w:rPr>
-        <w:t xml:space="preserve">и </w:t>
-      </w:r>
-      <w:r>
-        <w:rPr>
-          <w:sz w:val="28"/>
-        </w:rPr>
         <w:t>применение их в практическом поле деятельности при разработке</w:t>
       </w:r>
       <w:r>
@@ -4544,37 +4352,43 @@
         <w:ind w:left="709"/>
         <w:jc w:val="both"/>
         <w:rPr>
-          <w:i/>
           <w:sz w:val="32"/>
-          <w:highlight w:val="yellow"/>
-        </w:rPr>
-      </w:pPr>
-      <w:r>
-        <w:rPr>
-          <w:i/>
+        </w:rPr>
+      </w:pPr>
+      <w:r>
+        <w:rPr>
           <w:color w:val="222222"/>
           <w:sz w:val="28"/>
-          <w:highlight w:val="yellow"/>
-        </w:rPr>
-        <w:t xml:space="preserve">Создание веб-страниц интернет-ресурса с использованием технологий HTML5, CSS3 и </w:t>
+        </w:rPr>
+        <w:t xml:space="preserve">Создание веб-страниц </w:t>
+      </w:r>
+      <w:r>
+        <w:rPr>
+          <w:color w:val="222222"/>
+          <w:sz w:val="28"/>
+        </w:rPr>
+        <w:t xml:space="preserve">веб-приложения </w:t>
+      </w:r>
+      <w:r>
+        <w:rPr>
+          <w:color w:val="222222"/>
+          <w:sz w:val="28"/>
+        </w:rPr>
+        <w:t xml:space="preserve">с использованием технологий HTML5, CSS3 и </w:t>
       </w:r>
       <w:proofErr w:type="spellStart"/>
       <w:r>
         <w:rPr>
-          <w:i/>
           <w:color w:val="222222"/>
           <w:sz w:val="28"/>
-          <w:highlight w:val="yellow"/>
         </w:rPr>
         <w:t>JavaScript</w:t>
       </w:r>
       <w:proofErr w:type="spellEnd"/>
       <w:r>
         <w:rPr>
-          <w:i/>
           <w:color w:val="222222"/>
           <w:sz w:val="28"/>
-          <w:highlight w:val="yellow"/>
         </w:rPr>
         <w:t>.</w:t>
       </w:r>
@@ -4590,16 +4404,12 @@
         <w:ind w:left="709"/>
         <w:jc w:val="both"/>
         <w:rPr>
-          <w:i/>
-          <w:sz w:val="28"/>
-          <w:highlight w:val="yellow"/>
-        </w:rPr>
-      </w:pPr>
-      <w:r>
-        <w:rPr>
-          <w:i/>
-          <w:sz w:val="28"/>
-          <w:highlight w:val="yellow"/>
+          <w:sz w:val="28"/>
+        </w:rPr>
+      </w:pPr>
+      <w:r>
+        <w:rPr>
+          <w:sz w:val="28"/>
         </w:rPr>
         <w:t>Создание межстраничной навигации.</w:t>
       </w:r>
@@ -4615,39 +4425,38 @@
         <w:ind w:left="709"/>
         <w:jc w:val="both"/>
         <w:rPr>
-          <w:i/>
           <w:sz w:val="36"/>
-          <w:highlight w:val="yellow"/>
-        </w:rPr>
-      </w:pPr>
-      <w:r>
-        <w:rPr>
-          <w:i/>
+        </w:rPr>
+      </w:pPr>
+      <w:r>
+        <w:rPr>
           <w:color w:val="222222"/>
           <w:sz w:val="28"/>
-          <w:highlight w:val="yellow"/>
-        </w:rPr>
-        <w:t xml:space="preserve">Реализация слоя клиентской логики веб-страниц с применением технологии </w:t>
-      </w:r>
-      <w:proofErr w:type="spellStart"/>
-      <w:r>
-        <w:rPr>
-          <w:i/>
+        </w:rPr>
+        <w:t xml:space="preserve">Адаптация веб-страниц к веб-приложению на </w:t>
+      </w:r>
+      <w:r>
+        <w:rPr>
           <w:color w:val="222222"/>
           <w:sz w:val="28"/>
-          <w:highlight w:val="yellow"/>
-        </w:rPr>
-        <w:t>JavaScript</w:t>
-      </w:r>
-      <w:proofErr w:type="spellEnd"/>
-      <w:r>
-        <w:rPr>
-          <w:i/>
+          <w:lang w:val="en-US"/>
+        </w:rPr>
+        <w:t>Spring</w:t>
+      </w:r>
+      <w:r>
+        <w:rPr>
           <w:color w:val="222222"/>
           <w:sz w:val="28"/>
-          <w:highlight w:val="yellow"/>
-        </w:rPr>
-        <w:t>.</w:t>
+        </w:rPr>
+        <w:t xml:space="preserve"> </w:t>
+      </w:r>
+      <w:r>
+        <w:rPr>
+          <w:color w:val="222222"/>
+          <w:sz w:val="28"/>
+          <w:lang w:val="en-US"/>
+        </w:rPr>
+        <w:t>Boot</w:t>
       </w:r>
     </w:p>
     <w:p>
@@ -4661,31 +4470,30 @@
         <w:ind w:left="709"/>
         <w:jc w:val="both"/>
         <w:rPr>
-          <w:i/>
-          <w:sz w:val="28"/>
-          <w:szCs w:val="28"/>
-          <w:highlight w:val="yellow"/>
-        </w:rPr>
-      </w:pPr>
-      <w:r>
-        <w:rPr>
-          <w:i/>
-          <w:color w:val="222222"/>
-          <w:sz w:val="28"/>
-          <w:szCs w:val="28"/>
-          <w:highlight w:val="yellow"/>
-        </w:rPr>
-        <w:t>Проведение оптимизации веб-страниц и размещаемого контента для браузеров и различных видов устройств</w:t>
-      </w:r>
-      <w:r>
-        <w:rPr>
-          <w:i/>
-          <w:sz w:val="28"/>
-          <w:szCs w:val="28"/>
-          <w:highlight w:val="yellow"/>
-        </w:rPr>
-        <w:t>.</w:t>
-      </w:r>
+          <w:sz w:val="36"/>
+        </w:rPr>
+      </w:pPr>
+      <w:r>
+        <w:rPr>
+          <w:sz w:val="28"/>
+        </w:rPr>
+        <w:t>Разработка серверной части веб-приложения</w:t>
+      </w:r>
+    </w:p>
+    <w:p>
+      <w:pPr>
+        <w:pStyle w:val="a6"/>
+        <w:numPr>
+          <w:ilvl w:val="0"/>
+          <w:numId w:val="2"/>
+        </w:numPr>
+        <w:spacing w:line="360" w:lineRule="auto"/>
+        <w:ind w:left="709"/>
+        <w:jc w:val="both"/>
+        <w:rPr>
+          <w:sz w:val="36"/>
+        </w:rPr>
+      </w:pPr>
     </w:p>
     <w:p>
       <w:pPr>
@@ -4865,37 +4673,15 @@
       </w:r>
       <w:r>
         <w:rPr>
-          <w:i/>
-          <w:sz w:val="28"/>
-          <w:highlight w:val="yellow"/>
-        </w:rPr>
-        <w:t xml:space="preserve">В нём пользователю предлагается присоединиться к увлекательному миру литературы посредством чтения произведений от первого лица. Сайт состоит из приветственной страницы, главной страницы, страниц с информацией о новеллах и самих новелл. </w:t>
-      </w:r>
-      <w:r>
-        <w:rPr>
-          <w:i/>
-          <w:sz w:val="28"/>
-          <w:highlight w:val="yellow"/>
-        </w:rPr>
-        <w:t xml:space="preserve">На каждой странице сайта находится встроенная </w:t>
-      </w:r>
-      <w:proofErr w:type="spellStart"/>
-      <w:r>
-        <w:rPr>
-          <w:i/>
-          <w:sz w:val="28"/>
-          <w:highlight w:val="yellow"/>
-        </w:rPr>
-        <w:t>фавиконка</w:t>
-      </w:r>
-      <w:proofErr w:type="spellEnd"/>
-      <w:r>
-        <w:rPr>
-          <w:i/>
-          <w:sz w:val="28"/>
-          <w:highlight w:val="yellow"/>
-        </w:rPr>
-        <w:t>, которая помогает пользователю понять, что он всё ещё находится на этом сайте.</w:t>
+          <w:sz w:val="28"/>
+        </w:rPr>
+        <w:t>В нём пользователю предлагается</w:t>
+      </w:r>
+      <w:r>
+        <w:rPr>
+          <w:sz w:val="28"/>
+        </w:rPr>
+        <w:t xml:space="preserve"> ознакомится с языковыми курсами и пройти тест на знание языков. Тест совершенно ни к чему не обязывает и несёт в себе познавательный и развлекательный характер. Помимо теста можно также узнать более подробную информацию о курсах и начать изучать языки.</w:t>
       </w:r>
       <w:r>
         <w:rPr>
@@ -5098,92 +4884,162 @@
       <w:bookmarkStart w:id="4" w:name="_GoBack"/>
       <w:r>
         <w:rPr>
-          <w:i/>
-          <w:sz w:val="28"/>
-        </w:rPr>
-        <w:t>Так как для создания современных технологичных веб-сайтов необходимо знание таких языков</w:t>
-      </w:r>
-      <w:r>
-        <w:rPr>
-          <w:i/>
+          <w:sz w:val="28"/>
+        </w:rPr>
+        <w:t>Д</w:t>
+      </w:r>
+      <w:r>
+        <w:rPr>
+          <w:sz w:val="28"/>
+        </w:rPr>
+        <w:t>ля создания современных технологичных веб-</w:t>
+      </w:r>
+      <w:r>
+        <w:rPr>
+          <w:sz w:val="28"/>
+        </w:rPr>
+        <w:t>приложений</w:t>
+      </w:r>
+      <w:r>
+        <w:rPr>
+          <w:sz w:val="28"/>
+        </w:rPr>
+        <w:t xml:space="preserve"> необходимо знание таких языков</w:t>
+      </w:r>
+      <w:r>
+        <w:rPr>
           <w:sz w:val="28"/>
         </w:rPr>
         <w:t xml:space="preserve"> и</w:t>
       </w:r>
       <w:r>
         <w:rPr>
-          <w:i/>
           <w:sz w:val="28"/>
         </w:rPr>
         <w:t xml:space="preserve"> технологий как</w:t>
       </w:r>
       <w:r>
         <w:rPr>
-          <w:i/>
           <w:sz w:val="28"/>
         </w:rPr>
         <w:t xml:space="preserve"> </w:t>
       </w:r>
       <w:r>
         <w:rPr>
-          <w:i/>
-          <w:sz w:val="28"/>
-          <w:lang w:val="en-US"/>
-        </w:rPr>
-        <w:t>HTML</w:t>
-      </w:r>
-      <w:r>
-        <w:rPr>
-          <w:i/>
-          <w:sz w:val="28"/>
-        </w:rPr>
-        <w:t>5</w:t>
-      </w:r>
-      <w:r>
-        <w:rPr>
-          <w:i/>
+          <w:sz w:val="28"/>
+          <w:lang w:val="en-US"/>
+        </w:rPr>
+        <w:t>Java</w:t>
+      </w:r>
+      <w:r>
+        <w:rPr>
           <w:sz w:val="28"/>
         </w:rPr>
         <w:t xml:space="preserve">, </w:t>
       </w:r>
       <w:r>
         <w:rPr>
-          <w:i/>
-          <w:sz w:val="28"/>
-          <w:lang w:val="en-US"/>
-        </w:rPr>
-        <w:t>CSS</w:t>
-      </w:r>
-      <w:r>
-        <w:rPr>
-          <w:i/>
-          <w:sz w:val="28"/>
-        </w:rPr>
-        <w:t>3</w:t>
-      </w:r>
-      <w:r>
-        <w:rPr>
-          <w:i/>
-          <w:sz w:val="28"/>
-        </w:rPr>
-        <w:t xml:space="preserve"> и </w:t>
-      </w:r>
-      <w:r>
-        <w:rPr>
-          <w:i/>
-          <w:sz w:val="28"/>
-          <w:lang w:val="en-US"/>
-        </w:rPr>
-        <w:t>JavaScript</w:t>
-      </w:r>
-      <w:r>
-        <w:rPr>
-          <w:i/>
-          <w:sz w:val="28"/>
-        </w:rPr>
-        <w:t>, в этой работе они также использовались</w:t>
-      </w:r>
-      <w:bookmarkEnd w:id="4"/>
+          <w:sz w:val="28"/>
+          <w:lang w:val="en-US"/>
+        </w:rPr>
+        <w:t>PostgreSQL</w:t>
+      </w:r>
+      <w:r>
+        <w:rPr>
+          <w:sz w:val="28"/>
+        </w:rPr>
+        <w:t xml:space="preserve">, </w:t>
+      </w:r>
+      <w:r>
+        <w:rPr>
+          <w:sz w:val="28"/>
+          <w:lang w:val="en-US"/>
+        </w:rPr>
+        <w:t>Spring</w:t>
+      </w:r>
+      <w:r>
+        <w:rPr>
+          <w:sz w:val="28"/>
+        </w:rPr>
+        <w:t xml:space="preserve"> </w:t>
+      </w:r>
+      <w:r>
+        <w:rPr>
+          <w:sz w:val="28"/>
+          <w:lang w:val="en-US"/>
+        </w:rPr>
+        <w:t>Boot</w:t>
+      </w:r>
+      <w:r>
+        <w:rPr>
+          <w:sz w:val="28"/>
+        </w:rPr>
+        <w:t xml:space="preserve">, </w:t>
+      </w:r>
+      <w:r>
+        <w:rPr>
+          <w:sz w:val="28"/>
+          <w:lang w:val="en-US"/>
+        </w:rPr>
+        <w:t>Spring</w:t>
+      </w:r>
+      <w:r>
+        <w:rPr>
+          <w:sz w:val="28"/>
+        </w:rPr>
+        <w:t xml:space="preserve"> </w:t>
+      </w:r>
+      <w:r>
+        <w:rPr>
+          <w:sz w:val="28"/>
+          <w:lang w:val="en-US"/>
+        </w:rPr>
+        <w:t>ORM</w:t>
+      </w:r>
+      <w:r>
+        <w:rPr>
+          <w:sz w:val="28"/>
+        </w:rPr>
+        <w:t xml:space="preserve"> </w:t>
+      </w:r>
+      <w:r>
+        <w:rPr>
+          <w:sz w:val="28"/>
+        </w:rPr>
+        <w:t>и</w:t>
+      </w:r>
+      <w:r>
+        <w:rPr>
+          <w:sz w:val="28"/>
+        </w:rPr>
+        <w:t xml:space="preserve"> другие атрибуты </w:t>
+      </w:r>
+      <w:r>
+        <w:rPr>
+          <w:sz w:val="28"/>
+          <w:lang w:val="en-US"/>
+        </w:rPr>
+        <w:t>Spring</w:t>
+      </w:r>
+      <w:r>
+        <w:rPr>
+          <w:sz w:val="28"/>
+        </w:rPr>
+        <w:t xml:space="preserve"> </w:t>
+      </w:r>
+      <w:r>
+        <w:rPr>
+          <w:sz w:val="28"/>
+          <w:lang w:val="en-US"/>
+        </w:rPr>
+        <w:t>Framework</w:t>
+      </w:r>
+      <w:r>
+        <w:rPr>
+          <w:sz w:val="28"/>
+        </w:rPr>
+        <w:t xml:space="preserve"> для веб-приложений</w:t>
+      </w:r>
       <w:r>
         <w:rPr>
           <w:sz w:val="28"/>
@@ -5191,6 +5047,7 @@
         <w:t>.</w:t>
       </w:r>
     </w:p>
+    <w:bookmarkEnd w:id="4"/>
     <w:p>
       <w:pPr>
         <w:spacing w:line="360" w:lineRule="auto"/>
@@ -5475,10 +5332,18 @@
         <w:rPr>
           <w:sz w:val="28"/>
         </w:rPr>
-        <w:t xml:space="preserve">В результате данной курсовой работы был создан полноценный интернет-ресурс с интерактивным сборником новелл с применением современных технологий </w:t>
-      </w:r>
-      <w:r>
-        <w:rPr>
+        <w:t xml:space="preserve">В результате данной курсовой работы был создан </w:t>
+      </w:r>
+      <w:r>
+        <w:rPr>
+          <w:i/>
+          <w:sz w:val="28"/>
+        </w:rPr>
+        <w:t xml:space="preserve">полноценный интернет-ресурс с интерактивным сборником новелл с применением современных технологий </w:t>
+      </w:r>
+      <w:r>
+        <w:rPr>
+          <w:i/>
           <w:sz w:val="28"/>
           <w:lang w:val="en-US"/>
         </w:rPr>
@@ -5486,18 +5351,14 @@
       </w:r>
       <w:r>
         <w:rPr>
-          <w:sz w:val="28"/>
-        </w:rPr>
-        <w:t>5</w:t>
-      </w:r>
-      <w:r>
-        <w:rPr>
-          <w:sz w:val="28"/>
-        </w:rPr>
-        <w:t xml:space="preserve"> для создания каркаса сайта, технологий </w:t>
-      </w:r>
-      <w:r>
-        <w:rPr>
+          <w:i/>
+          <w:sz w:val="28"/>
+        </w:rPr>
+        <w:t xml:space="preserve">5 для создания каркаса сайта, технологий </w:t>
+      </w:r>
+      <w:r>
+        <w:rPr>
+          <w:i/>
           <w:sz w:val="28"/>
           <w:lang w:val="en-US"/>
         </w:rPr>
@@ -5505,24 +5366,21 @@
       </w:r>
       <w:r>
         <w:rPr>
-          <w:sz w:val="28"/>
-        </w:rPr>
-        <w:t>3</w:t>
-      </w:r>
-      <w:r>
-        <w:rPr>
-          <w:sz w:val="28"/>
-        </w:rPr>
-        <w:t xml:space="preserve"> для стилизации интернет-ресурса</w:t>
-      </w:r>
-      <w:r>
-        <w:rPr>
+          <w:i/>
+          <w:sz w:val="28"/>
+        </w:rPr>
+        <w:t>3 для стилизации интернет-ресурса</w:t>
+      </w:r>
+      <w:r>
+        <w:rPr>
+          <w:i/>
           <w:sz w:val="28"/>
         </w:rPr>
         <w:t xml:space="preserve"> и технологий языка </w:t>
       </w:r>
       <w:r>
         <w:rPr>
+          <w:i/>
           <w:sz w:val="28"/>
           <w:lang w:val="en-US"/>
         </w:rPr>
@@ -5530,30 +5388,28 @@
       </w:r>
       <w:r>
         <w:rPr>
-          <w:sz w:val="28"/>
-        </w:rPr>
-        <w:t xml:space="preserve"> </w:t>
-      </w:r>
-      <w:r>
-        <w:rPr>
-          <w:sz w:val="28"/>
-        </w:rPr>
-        <w:t>для добавления пользовательских функций на интернет-ресурс и обеспечения его корректной работы</w:t>
-      </w:r>
-      <w:r>
-        <w:rPr>
+          <w:i/>
+          <w:sz w:val="28"/>
+        </w:rPr>
+        <w:t xml:space="preserve"> для добавления пользовательских функций на интернет-ресурс и обеспечения его корректной работы</w:t>
+      </w:r>
+      <w:r>
+        <w:rPr>
+          <w:i/>
           <w:sz w:val="28"/>
         </w:rPr>
         <w:t xml:space="preserve">. В качестве </w:t>
       </w:r>
       <w:r>
         <w:rPr>
+          <w:i/>
           <w:sz w:val="28"/>
         </w:rPr>
         <w:t xml:space="preserve">практического </w:t>
       </w:r>
       <w:r>
         <w:rPr>
+          <w:i/>
           <w:sz w:val="28"/>
         </w:rPr>
         <w:t>итога предоставляется ссылка на готовый интернет-</w:t>
@@ -5561,12 +5417,14 @@
       <w:proofErr w:type="gramStart"/>
       <w:r>
         <w:rPr>
+          <w:i/>
           <w:sz w:val="28"/>
         </w:rPr>
         <w:t>ресурс</w:t>
       </w:r>
       <w:r>
         <w:rPr>
+          <w:i/>
           <w:sz w:val="28"/>
         </w:rPr>
         <w:t>[</w:t>
@@ -5574,15 +5432,10 @@
       <w:proofErr w:type="gramEnd"/>
       <w:r>
         <w:rPr>
-          <w:sz w:val="28"/>
-        </w:rPr>
-        <w:t>8</w:t>
-      </w:r>
-      <w:r>
-        <w:rPr>
-          <w:sz w:val="28"/>
-        </w:rPr>
-        <w:t>].</w:t>
+          <w:i/>
+          <w:sz w:val="28"/>
+        </w:rPr>
+        <w:t>8].</w:t>
       </w:r>
     </w:p>
     <w:p>
@@ -7703,7 +7556,7 @@
 </file>
 
 <file path=customXml/itemProps1.xml><?xml version="1.0" encoding="utf-8"?>
-<ds:datastoreItem xmlns:ds="http://schemas.openxmlformats.org/officeDocument/2006/customXml" ds:itemID="{182EBF1F-B5E3-4625-8582-EF4108455F89}">
+<ds:datastoreItem xmlns:ds="http://schemas.openxmlformats.org/officeDocument/2006/customXml" ds:itemID="{E46256B6-89E0-4205-A095-0776705BA06A}">
   <ds:schemaRefs>
     <ds:schemaRef ds:uri="http://schemas.openxmlformats.org/officeDocument/2006/bibliography"/>
   </ds:schemaRefs>

</xml_diff>

<commit_message>
some modes to my kursach
</commit_message>
<xml_diff>
--- a/отчётность/Отчёт.docx
+++ b/отчётность/Отчёт.docx
@@ -1776,7 +1776,7 @@
           <w:sz w:val="28"/>
           <w:szCs w:val="28"/>
         </w:rPr>
-        <w:t xml:space="preserve"> создание интернет-ресурса по заданной теме</w:t>
+        <w:t xml:space="preserve"> создание </w:t>
       </w:r>
       <w:r>
         <w:rPr>
@@ -1785,6 +1785,24 @@
           <w:sz w:val="28"/>
           <w:szCs w:val="28"/>
         </w:rPr>
+        <w:t xml:space="preserve">веб-приложения </w:t>
+      </w:r>
+      <w:r>
+        <w:rPr>
+          <w:bCs/>
+          <w:i/>
+          <w:sz w:val="28"/>
+          <w:szCs w:val="28"/>
+        </w:rPr>
+        <w:t>по заданной теме</w:t>
+      </w:r>
+      <w:r>
+        <w:rPr>
+          <w:bCs/>
+          <w:i/>
+          <w:sz w:val="28"/>
+          <w:szCs w:val="28"/>
+        </w:rPr>
         <w:t xml:space="preserve"> с поэтапным описанием процесса</w:t>
       </w:r>
       <w:r>
@@ -1830,7 +1848,7 @@
           <w:sz w:val="28"/>
           <w:szCs w:val="28"/>
         </w:rPr>
-        <w:t xml:space="preserve"> Количество рисунков: 1</w:t>
+        <w:t xml:space="preserve"> Количество рисунков: </w:t>
       </w:r>
       <w:r>
         <w:rPr>
@@ -1838,6 +1856,17 @@
           <w:i/>
           <w:sz w:val="28"/>
           <w:szCs w:val="28"/>
+          <w:highlight w:val="yellow"/>
+        </w:rPr>
+        <w:t>1</w:t>
+      </w:r>
+      <w:r>
+        <w:rPr>
+          <w:bCs/>
+          <w:i/>
+          <w:sz w:val="28"/>
+          <w:szCs w:val="28"/>
+          <w:highlight w:val="yellow"/>
         </w:rPr>
         <w:t>9</w:t>
       </w:r>
@@ -1856,6 +1885,7 @@
           <w:i/>
           <w:sz w:val="28"/>
           <w:szCs w:val="28"/>
+          <w:highlight w:val="yellow"/>
         </w:rPr>
         <w:t>8</w:t>
       </w:r>
@@ -1865,8 +1895,9 @@
           <w:i/>
           <w:sz w:val="28"/>
           <w:szCs w:val="28"/>
-        </w:rPr>
-        <w:t>. Количество использованных источников:</w:t>
+          <w:highlight w:val="yellow"/>
+        </w:rPr>
+        <w:t>.</w:t>
       </w:r>
       <w:r>
         <w:rPr>
@@ -1875,6 +1906,15 @@
           <w:sz w:val="28"/>
           <w:szCs w:val="28"/>
         </w:rPr>
+        <w:t xml:space="preserve"> Количество использованных источников:</w:t>
+      </w:r>
+      <w:r>
+        <w:rPr>
+          <w:bCs/>
+          <w:i/>
+          <w:sz w:val="28"/>
+          <w:szCs w:val="28"/>
+        </w:rPr>
         <w:t xml:space="preserve"> </w:t>
       </w:r>
       <w:r>
@@ -1883,6 +1923,7 @@
           <w:i/>
           <w:sz w:val="28"/>
           <w:szCs w:val="28"/>
+          <w:highlight w:val="yellow"/>
         </w:rPr>
         <w:t>7</w:t>
       </w:r>
@@ -2279,7 +2320,7 @@
           <w:szCs w:val="32"/>
           <w:lang w:val="en-US"/>
         </w:rPr>
-        <w:t xml:space="preserve">creating of an internet-resource on the adjusted topic with describing process step-by-step. The </w:t>
+        <w:t>creating of a</w:t>
       </w:r>
       <w:r>
         <w:rPr>
@@ -2290,6 +2331,39 @@
           <w:szCs w:val="32"/>
           <w:lang w:val="en-US"/>
         </w:rPr>
+        <w:t xml:space="preserve"> </w:t>
+      </w:r>
+      <w:r>
+        <w:rPr>
+          <w:bCs/>
+          <w:i/>
+          <w:color w:val="000000"/>
+          <w:sz w:val="28"/>
+          <w:szCs w:val="32"/>
+          <w:lang w:val="en-US"/>
+        </w:rPr>
+        <w:t>web-application</w:t>
+      </w:r>
+      <w:r>
+        <w:rPr>
+          <w:bCs/>
+          <w:i/>
+          <w:color w:val="000000"/>
+          <w:sz w:val="28"/>
+          <w:szCs w:val="32"/>
+          <w:lang w:val="en-US"/>
+        </w:rPr>
+        <w:t xml:space="preserve"> on the adjusted topic with describing process step-by-step. The </w:t>
+      </w:r>
+      <w:r>
+        <w:rPr>
+          <w:bCs/>
+          <w:i/>
+          <w:color w:val="000000"/>
+          <w:sz w:val="28"/>
+          <w:szCs w:val="32"/>
+          <w:lang w:val="en-US"/>
+        </w:rPr>
         <w:t>number</w:t>
       </w:r>
       <w:r>
@@ -2301,7 +2375,7 @@
           <w:szCs w:val="32"/>
           <w:lang w:val="en-US"/>
         </w:rPr>
-        <w:t xml:space="preserve"> of pages: 48. The </w:t>
+        <w:t xml:space="preserve"> of pages: </w:t>
       </w:r>
       <w:r>
         <w:rPr>
@@ -2310,6 +2384,29 @@
           <w:color w:val="000000"/>
           <w:sz w:val="28"/>
           <w:szCs w:val="32"/>
+          <w:highlight w:val="yellow"/>
+          <w:lang w:val="en-US"/>
+        </w:rPr>
+        <w:t>48</w:t>
+      </w:r>
+      <w:r>
+        <w:rPr>
+          <w:bCs/>
+          <w:i/>
+          <w:color w:val="000000"/>
+          <w:sz w:val="28"/>
+          <w:szCs w:val="32"/>
+          <w:lang w:val="en-US"/>
+        </w:rPr>
+        <w:t xml:space="preserve">. The </w:t>
+      </w:r>
+      <w:r>
+        <w:rPr>
+          <w:bCs/>
+          <w:i/>
+          <w:color w:val="000000"/>
+          <w:sz w:val="28"/>
+          <w:szCs w:val="32"/>
           <w:lang w:val="en-US"/>
         </w:rPr>
         <w:t>number</w:t>
@@ -2334,7 +2431,76 @@
           <w:szCs w:val="32"/>
           <w:lang w:val="en-US"/>
         </w:rPr>
-        <w:t xml:space="preserve"> 19. The number of supplements: 8. The number of used sources: 7.</w:t>
+        <w:t xml:space="preserve"> </w:t>
+      </w:r>
+      <w:r>
+        <w:rPr>
+          <w:bCs/>
+          <w:i/>
+          <w:color w:val="000000"/>
+          <w:sz w:val="28"/>
+          <w:szCs w:val="32"/>
+          <w:highlight w:val="yellow"/>
+          <w:lang w:val="en-US"/>
+        </w:rPr>
+        <w:t>19</w:t>
+      </w:r>
+      <w:r>
+        <w:rPr>
+          <w:bCs/>
+          <w:i/>
+          <w:color w:val="000000"/>
+          <w:sz w:val="28"/>
+          <w:szCs w:val="32"/>
+          <w:lang w:val="en-US"/>
+        </w:rPr>
+        <w:t xml:space="preserve">. The number of supplements: </w:t>
+      </w:r>
+      <w:r>
+        <w:rPr>
+          <w:bCs/>
+          <w:i/>
+          <w:color w:val="000000"/>
+          <w:sz w:val="28"/>
+          <w:szCs w:val="32"/>
+          <w:highlight w:val="yellow"/>
+          <w:lang w:val="en-US"/>
+        </w:rPr>
+        <w:t>8</w:t>
+      </w:r>
+      <w:r>
+        <w:rPr>
+          <w:bCs/>
+          <w:i/>
+          <w:color w:val="000000"/>
+          <w:sz w:val="28"/>
+          <w:szCs w:val="32"/>
+          <w:lang w:val="en-US"/>
+        </w:rPr>
+        <w:t xml:space="preserve">. The number of used sources: </w:t>
+      </w:r>
+      <w:r>
+        <w:rPr>
+          <w:bCs/>
+          <w:i/>
+          <w:color w:val="000000"/>
+          <w:sz w:val="28"/>
+          <w:szCs w:val="32"/>
+          <w:highlight w:val="yellow"/>
+          <w:lang w:val="en-US"/>
+        </w:rPr>
+        <w:t>7</w:t>
+      </w:r>
+      <w:r>
+        <w:rPr>
+          <w:bCs/>
+          <w:i/>
+          <w:color w:val="000000"/>
+          <w:sz w:val="28"/>
+          <w:szCs w:val="32"/>
+          <w:lang w:val="en-US"/>
+        </w:rPr>
+        <w:t>.</w:t>
       </w:r>
     </w:p>
     <w:p>
@@ -3392,20 +3558,11 @@
           <w:color w:val="auto"/>
           <w:sz w:val="36"/>
         </w:rPr>
-        <w:t>сок</w:t>
+        <w:t>сокращений</w:t>
       </w:r>
       <w:bookmarkStart w:id="1" w:name="_GoBack"/>
+      <w:bookmarkEnd w:id="0"/>
       <w:bookmarkEnd w:id="1"/>
-      <w:r>
-        <w:rPr>
-          <w:rFonts w:ascii="Times New Roman" w:hAnsi="Times New Roman" w:cs="Times New Roman"/>
-          <w:b/>
-          <w:color w:val="auto"/>
-          <w:sz w:val="36"/>
-        </w:rPr>
-        <w:t>ращений</w:t>
-      </w:r>
-      <w:bookmarkEnd w:id="0"/>
     </w:p>
     <w:p>
       <w:pPr>
@@ -3499,8 +3656,8 @@
           <w:color w:val="auto"/>
         </w:rPr>
       </w:pPr>
-      <w:bookmarkStart w:id="2" w:name="_Hlk58246424"/>
-      <w:bookmarkStart w:id="3" w:name="_Toc70376070"/>
+      <w:bookmarkStart w:id="2" w:name="_Toc70376070"/>
+      <w:bookmarkStart w:id="3" w:name="_Hlk58246424"/>
       <w:r>
         <w:rPr>
           <w:rFonts w:ascii="Times New Roman" w:hAnsi="Times New Roman" w:cs="Times New Roman"/>
@@ -3510,7 +3667,7 @@
         <w:lastRenderedPageBreak/>
         <w:t>Введение</w:t>
       </w:r>
-      <w:bookmarkEnd w:id="3"/>
+      <w:bookmarkEnd w:id="2"/>
     </w:p>
     <w:p>
       <w:pPr>
@@ -4024,7 +4181,45 @@
         <w:rPr>
           <w:sz w:val="28"/>
         </w:rPr>
-        <w:t xml:space="preserve">б) Создание контроллеров </w:t>
+        <w:t>б) Создание контроллеров</w:t>
+      </w:r>
+    </w:p>
+    <w:p>
+      <w:pPr>
+        <w:spacing w:line="360" w:lineRule="auto"/>
+        <w:ind w:left="360"/>
+        <w:jc w:val="both"/>
+        <w:rPr>
+          <w:sz w:val="28"/>
+        </w:rPr>
+      </w:pPr>
+      <w:r>
+        <w:rPr>
+          <w:sz w:val="28"/>
+        </w:rPr>
+        <w:t>в) Создание сервисов</w:t>
+      </w:r>
+    </w:p>
+    <w:p>
+      <w:pPr>
+        <w:spacing w:line="360" w:lineRule="auto"/>
+        <w:ind w:left="360"/>
+        <w:jc w:val="both"/>
+        <w:rPr>
+          <w:sz w:val="28"/>
+        </w:rPr>
+      </w:pPr>
+      <w:r>
+        <w:rPr>
+          <w:sz w:val="28"/>
+        </w:rPr>
+        <w:t>г) Первоначальная конфигурация проекта</w:t>
+      </w:r>
+      <w:r>
+        <w:rPr>
+          <w:sz w:val="28"/>
+        </w:rPr>
+        <w:t xml:space="preserve"> </w:t>
       </w:r>
     </w:p>
     <w:p>
@@ -4037,35 +4232,28 @@
         <w:spacing w:line="360" w:lineRule="auto"/>
         <w:jc w:val="both"/>
         <w:rPr>
-          <w:i/>
-          <w:sz w:val="28"/>
-          <w:highlight w:val="yellow"/>
-        </w:rPr>
-      </w:pPr>
-      <w:r>
-        <w:rPr>
-          <w:i/>
-          <w:sz w:val="28"/>
-          <w:highlight w:val="yellow"/>
-        </w:rPr>
-        <w:t xml:space="preserve">Добавление сценариев </w:t>
-      </w:r>
-      <w:r>
-        <w:rPr>
-          <w:i/>
-          <w:sz w:val="28"/>
-          <w:highlight w:val="yellow"/>
-          <w:lang w:val="en-US"/>
-        </w:rPr>
-        <w:t>JavaScript</w:t>
-      </w:r>
-      <w:r>
-        <w:rPr>
-          <w:i/>
-          <w:sz w:val="28"/>
-          <w:highlight w:val="yellow"/>
-        </w:rPr>
-        <w:t xml:space="preserve"> на главную и побочные страницы.</w:t>
+          <w:sz w:val="28"/>
+        </w:rPr>
+      </w:pPr>
+      <w:proofErr w:type="spellStart"/>
+      <w:r>
+        <w:rPr>
+          <w:sz w:val="28"/>
+        </w:rPr>
+        <w:t>Шаблонизация</w:t>
+      </w:r>
+      <w:proofErr w:type="spellEnd"/>
+      <w:r>
+        <w:rPr>
+          <w:sz w:val="28"/>
+        </w:rPr>
+        <w:t xml:space="preserve"> страниц веб-приложения</w:t>
+      </w:r>
+      <w:r>
+        <w:rPr>
+          <w:sz w:val="28"/>
+        </w:rPr>
+        <w:t>.</w:t>
       </w:r>
     </w:p>
     <w:p>
@@ -4105,6 +4293,7 @@
         <w:rPr>
           <w:sz w:val="28"/>
         </w:rPr>
+        <w:lastRenderedPageBreak/>
         <w:t>Объектом данной курсовой работы является изучение технологий</w:t>
       </w:r>
       <w:r>
@@ -4187,7 +4376,6 @@
         <w:rPr>
           <w:sz w:val="28"/>
         </w:rPr>
-        <w:lastRenderedPageBreak/>
         <w:t>применение их в практическом поле деятельности при разработке</w:t>
       </w:r>
       <w:r>
@@ -5376,21 +5564,7 @@
         <w:rPr>
           <w:sz w:val="28"/>
         </w:rPr>
-        <w:t xml:space="preserve">каждый из них </w:t>
-      </w:r>
-      <w:proofErr w:type="spellStart"/>
-      <w:r>
-        <w:rPr>
-          <w:sz w:val="28"/>
-        </w:rPr>
-        <w:t>уникалени</w:t>
-      </w:r>
-      <w:proofErr w:type="spellEnd"/>
-      <w:r>
-        <w:rPr>
-          <w:sz w:val="28"/>
-        </w:rPr>
-        <w:t xml:space="preserve"> и использует свои методики для эффективного обучения</w:t>
+        <w:t>каждый из них уникален и использует свои методики для эффективного обучения</w:t>
       </w:r>
       <w:r>
         <w:rPr>
@@ -5424,14 +5598,12 @@
           <w:sz w:val="28"/>
         </w:rPr>
       </w:pPr>
-      <w:proofErr w:type="gramStart"/>
-      <w:r>
-        <w:rPr>
-          <w:sz w:val="28"/>
-        </w:rPr>
-        <w:t>Следующим  шагом</w:t>
-      </w:r>
-      <w:proofErr w:type="gramEnd"/>
+      <w:r>
+        <w:rPr>
+          <w:sz w:val="28"/>
+        </w:rPr>
+        <w:t>Следующим шагом</w:t>
+      </w:r>
       <w:r>
         <w:rPr>
           <w:sz w:val="28"/>
@@ -5507,21 +5679,43 @@
           <w:sz w:val="28"/>
         </w:rPr>
         <w:lastRenderedPageBreak/>
-        <w:t xml:space="preserve">На главной странице информация по курсам представлена </w:t>
-      </w:r>
-      <w:proofErr w:type="gramStart"/>
-      <w:r>
-        <w:rPr>
-          <w:sz w:val="28"/>
-        </w:rPr>
-        <w:t>в виде анимированных блоков</w:t>
-      </w:r>
-      <w:proofErr w:type="gramEnd"/>
-      <w:r>
-        <w:rPr>
-          <w:sz w:val="28"/>
-        </w:rPr>
-        <w:t xml:space="preserve"> расположенных в ряд. Информация в этих блоках краткая и ёмкая, что позволяет достаточно захватить внимание пользователя</w:t>
+        <w:t xml:space="preserve">На главной странице информация по курсам представлена в </w:t>
+      </w:r>
+      <w:r>
+        <w:rPr>
+          <w:sz w:val="28"/>
+        </w:rPr>
+        <w:t>качестве</w:t>
+      </w:r>
+      <w:r>
+        <w:rPr>
+          <w:sz w:val="28"/>
+        </w:rPr>
+        <w:t xml:space="preserve"> </w:t>
+      </w:r>
+      <w:r>
+        <w:rPr>
+          <w:sz w:val="28"/>
+        </w:rPr>
+        <w:t>анимированных блоков,</w:t>
+      </w:r>
+      <w:r>
+        <w:rPr>
+          <w:sz w:val="28"/>
+        </w:rPr>
+        <w:t xml:space="preserve"> расположенных в ряд. Информация в этих блоках краткая и ёмкая, что позволяет достаточно </w:t>
+      </w:r>
+      <w:r>
+        <w:rPr>
+          <w:sz w:val="28"/>
+        </w:rPr>
+        <w:t xml:space="preserve">быстро </w:t>
+      </w:r>
+      <w:r>
+        <w:rPr>
+          <w:sz w:val="28"/>
+        </w:rPr>
+        <w:t>захватить внимание пользователя</w:t>
       </w:r>
     </w:p>
     <w:p>
@@ -5861,6 +6055,13 @@
           <w:sz w:val="28"/>
         </w:rPr>
         <w:t>8].</w:t>
+      </w:r>
+      <w:r>
+        <w:rPr>
+          <w:i/>
+          <w:sz w:val="28"/>
+        </w:rPr>
+        <w:t>ы</w:t>
       </w:r>
     </w:p>
     <w:p>
@@ -6049,7 +6250,7 @@
       </w:r>
       <w:bookmarkEnd w:id="12"/>
     </w:p>
-    <w:bookmarkEnd w:id="2"/>
+    <w:bookmarkEnd w:id="3"/>
     <w:p>
       <w:pPr>
         <w:rPr>
@@ -7981,7 +8182,7 @@
 </file>
 
 <file path=customXml/itemProps1.xml><?xml version="1.0" encoding="utf-8"?>
-<ds:datastoreItem xmlns:ds="http://schemas.openxmlformats.org/officeDocument/2006/customXml" ds:itemID="{13F243C0-8DE7-4724-9A2D-8C037BAA3CE7}">
+<ds:datastoreItem xmlns:ds="http://schemas.openxmlformats.org/officeDocument/2006/customXml" ds:itemID="{7BF4CE77-299B-4F36-B4F8-71547BFA028C}">
   <ds:schemaRefs>
     <ds:schemaRef ds:uri="http://schemas.openxmlformats.org/officeDocument/2006/bibliography"/>
   </ds:schemaRefs>

</xml_diff>